<commit_message>
bt chuyen doi ien te fix
</commit_message>
<xml_diff>
--- a/nhập môn/Pseudocode_FolowChart/bài tập/BAI_TAP_MO_TA_THUAT_TOAN_CHUYEN_DOI_TIEN_TE/MA_GIA_BAI_TAP_MO_TA_THUAT_TOAN_CHUYEN_DOI_TIEN_TE.docx
+++ b/nhập môn/Pseudocode_FolowChart/bài tập/BAI_TAP_MO_TA_THUAT_TOAN_CHUYEN_DOI_TIEN_TE/MA_GIA_BAI_TAP_MO_TA_THUAT_TOAN_CHUYEN_DOI_TIEN_TE.docx
@@ -13,16 +13,25 @@
         <w:t xml:space="preserve">INPUT </w:t>
       </w:r>
       <w:r>
-        <w:t xml:space="preserve"> NHAP</w:t>
+        <w:t xml:space="preserve"> </w:t>
+      </w:r>
+      <w:r>
+        <w:t>USD</w:t>
       </w:r>
       <w:proofErr w:type="gramEnd"/>
-      <w:r>
-        <w:t xml:space="preserve"> SO DO LA MY</w:t>
-      </w:r>
     </w:p>
     <w:p>
       <w:r>
-        <w:t>TIEN VIET NAM = (NHAP SO DO LA MY * 23000)</w:t>
+        <w:t>VND</w:t>
+      </w:r>
+      <w:r>
+        <w:t xml:space="preserve"> = (</w:t>
+      </w:r>
+      <w:r>
+        <w:t>USD</w:t>
+      </w:r>
+      <w:r>
+        <w:t>* 23000)</w:t>
       </w:r>
     </w:p>
     <w:p>
@@ -30,7 +39,7 @@
         <w:t xml:space="preserve">DISPLAY </w:t>
       </w:r>
       <w:r>
-        <w:t>TIEN VIET NAM</w:t>
+        <w:t>VND</w:t>
       </w:r>
     </w:p>
     <w:p>
@@ -38,6 +47,665 @@
         <w:t>END</w:t>
       </w:r>
     </w:p>
+    <w:tbl>
+      <w:tblPr>
+        <w:tblW w:w="0" w:type="auto"/>
+        <w:tblCellMar>
+          <w:top w:w="15" w:type="dxa"/>
+          <w:left w:w="15" w:type="dxa"/>
+          <w:bottom w:w="15" w:type="dxa"/>
+          <w:right w:w="15" w:type="dxa"/>
+        </w:tblCellMar>
+        <w:tblLook w:val="04A0" w:firstRow="1" w:lastRow="0" w:firstColumn="1" w:lastColumn="0" w:noHBand="0" w:noVBand="1"/>
+      </w:tblPr>
+      <w:tblGrid>
+        <w:gridCol w:w="306"/>
+        <w:gridCol w:w="9054"/>
+      </w:tblGrid>
+      <w:tr>
+        <w:trPr>
+          <w:gridAfter w:val="1"/>
+        </w:trPr>
+        <w:tc>
+          <w:tcPr>
+            <w:tcW w:w="0" w:type="auto"/>
+            <w:tcMar>
+              <w:top w:w="0" w:type="dxa"/>
+              <w:left w:w="150" w:type="dxa"/>
+              <w:bottom w:w="0" w:type="dxa"/>
+              <w:right w:w="150" w:type="dxa"/>
+            </w:tcMar>
+            <w:hideMark/>
+          </w:tcPr>
+          <w:p>
+            <w:pPr>
+              <w:spacing w:after="0" w:line="300" w:lineRule="atLeast"/>
+              <w:rPr>
+                <w:rFonts w:ascii="Consolas" w:eastAsia="Times New Roman" w:hAnsi="Consolas" w:cs="Segoe UI"/>
+                <w:color w:val="24292E"/>
+                <w:sz w:val="18"/>
+                <w:szCs w:val="18"/>
+              </w:rPr>
+            </w:pPr>
+          </w:p>
+          <w:p>
+            <w:pPr>
+              <w:spacing w:after="0" w:line="240" w:lineRule="auto"/>
+              <w:rPr>
+                <w:rFonts w:ascii="Segoe UI" w:eastAsia="Times New Roman" w:hAnsi="Segoe UI" w:cs="Segoe UI"/>
+                <w:color w:val="24292E"/>
+                <w:sz w:val="21"/>
+                <w:szCs w:val="21"/>
+              </w:rPr>
+            </w:pPr>
+          </w:p>
+          <w:p>
+            <w:pPr>
+              <w:spacing w:after="0" w:line="240" w:lineRule="auto"/>
+              <w:rPr>
+                <w:rFonts w:ascii="Segoe UI" w:eastAsia="Times New Roman" w:hAnsi="Segoe UI" w:cs="Segoe UI"/>
+                <w:color w:val="24292E"/>
+                <w:sz w:val="21"/>
+                <w:szCs w:val="21"/>
+              </w:rPr>
+            </w:pPr>
+            <w:r>
+              <w:rPr>
+                <w:rFonts w:ascii="Segoe UI" w:eastAsia="Times New Roman" w:hAnsi="Segoe UI" w:cs="Segoe UI"/>
+                <w:color w:val="24292E"/>
+                <w:sz w:val="21"/>
+                <w:szCs w:val="21"/>
+              </w:rPr>
+              <w:t xml:space="preserve">      </w:t>
+            </w:r>
+          </w:p>
+          <w:p>
+            <w:pPr>
+              <w:spacing w:after="0" w:line="240" w:lineRule="auto"/>
+              <w:rPr>
+                <w:rFonts w:ascii="Segoe UI" w:eastAsia="Times New Roman" w:hAnsi="Segoe UI" w:cs="Segoe UI"/>
+                <w:color w:val="24292E"/>
+                <w:sz w:val="21"/>
+                <w:szCs w:val="21"/>
+              </w:rPr>
+            </w:pPr>
+            <w:r>
+              <w:rPr>
+                <w:rFonts w:ascii="Segoe UI" w:eastAsia="Times New Roman" w:hAnsi="Segoe UI" w:cs="Segoe UI"/>
+                <w:color w:val="24292E"/>
+                <w:sz w:val="21"/>
+                <w:szCs w:val="21"/>
+              </w:rPr>
+              <w:t xml:space="preserve">      </w:t>
+            </w:r>
+          </w:p>
+        </w:tc>
+      </w:tr>
+      <w:tr>
+        <w:tc>
+          <w:tcPr>
+            <w:tcW w:w="50" w:type="pct"/>
+            <w:shd w:val="clear" w:color="auto" w:fill="auto"/>
+            <w:noWrap/>
+            <w:tcMar>
+              <w:top w:w="0" w:type="dxa"/>
+              <w:left w:w="150" w:type="dxa"/>
+              <w:bottom w:w="0" w:type="dxa"/>
+              <w:right w:w="150" w:type="dxa"/>
+            </w:tcMar>
+            <w:hideMark/>
+          </w:tcPr>
+          <w:p>
+            <w:pPr>
+              <w:spacing w:after="0" w:line="240" w:lineRule="auto"/>
+              <w:rPr>
+                <w:rFonts w:ascii="Segoe UI" w:eastAsia="Times New Roman" w:hAnsi="Segoe UI" w:cs="Segoe UI"/>
+                <w:color w:val="24292E"/>
+                <w:sz w:val="21"/>
+                <w:szCs w:val="21"/>
+              </w:rPr>
+            </w:pPr>
+          </w:p>
+          <w:p>
+            <w:pPr>
+              <w:spacing w:after="0" w:line="240" w:lineRule="auto"/>
+              <w:rPr>
+                <w:rFonts w:ascii="Segoe UI" w:eastAsia="Times New Roman" w:hAnsi="Segoe UI" w:cs="Segoe UI"/>
+                <w:color w:val="24292E"/>
+                <w:sz w:val="21"/>
+                <w:szCs w:val="21"/>
+              </w:rPr>
+            </w:pPr>
+            <w:r>
+              <w:rPr>
+                <w:rFonts w:ascii="Segoe UI" w:eastAsia="Times New Roman" w:hAnsi="Segoe UI" w:cs="Segoe UI"/>
+                <w:color w:val="24292E"/>
+                <w:sz w:val="21"/>
+                <w:szCs w:val="21"/>
+              </w:rPr>
+              <w:t xml:space="preserve">        </w:t>
+            </w:r>
+          </w:p>
+        </w:tc>
+        <w:tc>
+          <w:tcPr>
+            <w:tcW w:w="0" w:type="auto"/>
+            <w:shd w:val="clear" w:color="auto" w:fill="auto"/>
+            <w:tcMar>
+              <w:top w:w="0" w:type="dxa"/>
+              <w:left w:w="150" w:type="dxa"/>
+              <w:bottom w:w="0" w:type="dxa"/>
+              <w:right w:w="150" w:type="dxa"/>
+            </w:tcMar>
+            <w:hideMark/>
+          </w:tcPr>
+          <w:p>
+            <w:pPr>
+              <w:spacing w:after="0" w:line="300" w:lineRule="atLeast"/>
+              <w:rPr>
+                <w:rFonts w:ascii="Consolas" w:eastAsia="Times New Roman" w:hAnsi="Consolas" w:cs="Segoe UI"/>
+                <w:color w:val="24292E"/>
+                <w:sz w:val="18"/>
+                <w:szCs w:val="18"/>
+              </w:rPr>
+            </w:pPr>
+          </w:p>
+          <w:p>
+            <w:pPr>
+              <w:spacing w:after="0" w:line="240" w:lineRule="auto"/>
+              <w:rPr>
+                <w:rFonts w:ascii="Segoe UI" w:eastAsia="Times New Roman" w:hAnsi="Segoe UI" w:cs="Segoe UI"/>
+                <w:color w:val="24292E"/>
+                <w:sz w:val="21"/>
+                <w:szCs w:val="21"/>
+              </w:rPr>
+            </w:pPr>
+          </w:p>
+          <w:p>
+            <w:pPr>
+              <w:spacing w:after="0" w:line="240" w:lineRule="auto"/>
+              <w:rPr>
+                <w:rFonts w:ascii="Segoe UI" w:eastAsia="Times New Roman" w:hAnsi="Segoe UI" w:cs="Segoe UI"/>
+                <w:color w:val="24292E"/>
+                <w:sz w:val="21"/>
+                <w:szCs w:val="21"/>
+              </w:rPr>
+            </w:pPr>
+            <w:r>
+              <w:rPr>
+                <w:rFonts w:ascii="Segoe UI" w:eastAsia="Times New Roman" w:hAnsi="Segoe UI" w:cs="Segoe UI"/>
+                <w:color w:val="24292E"/>
+                <w:sz w:val="21"/>
+                <w:szCs w:val="21"/>
+              </w:rPr>
+              <w:t xml:space="preserve">      </w:t>
+            </w:r>
+          </w:p>
+          <w:p>
+            <w:pPr>
+              <w:spacing w:after="0" w:line="240" w:lineRule="auto"/>
+              <w:rPr>
+                <w:rFonts w:ascii="Segoe UI" w:eastAsia="Times New Roman" w:hAnsi="Segoe UI" w:cs="Segoe UI"/>
+                <w:color w:val="24292E"/>
+                <w:sz w:val="21"/>
+                <w:szCs w:val="21"/>
+              </w:rPr>
+            </w:pPr>
+            <w:r>
+              <w:rPr>
+                <w:rFonts w:ascii="Segoe UI" w:eastAsia="Times New Roman" w:hAnsi="Segoe UI" w:cs="Segoe UI"/>
+                <w:color w:val="24292E"/>
+                <w:sz w:val="21"/>
+                <w:szCs w:val="21"/>
+              </w:rPr>
+              <w:t xml:space="preserve">      </w:t>
+            </w:r>
+          </w:p>
+        </w:tc>
+      </w:tr>
+      <w:tr>
+        <w:tc>
+          <w:tcPr>
+            <w:tcW w:w="50" w:type="pct"/>
+            <w:noWrap/>
+            <w:tcMar>
+              <w:top w:w="0" w:type="dxa"/>
+              <w:left w:w="150" w:type="dxa"/>
+              <w:bottom w:w="0" w:type="dxa"/>
+              <w:right w:w="150" w:type="dxa"/>
+            </w:tcMar>
+            <w:hideMark/>
+          </w:tcPr>
+          <w:p>
+            <w:pPr>
+              <w:spacing w:after="0" w:line="240" w:lineRule="auto"/>
+              <w:rPr>
+                <w:rFonts w:ascii="Segoe UI" w:eastAsia="Times New Roman" w:hAnsi="Segoe UI" w:cs="Segoe UI"/>
+                <w:color w:val="24292E"/>
+                <w:sz w:val="21"/>
+                <w:szCs w:val="21"/>
+              </w:rPr>
+            </w:pPr>
+          </w:p>
+          <w:p>
+            <w:pPr>
+              <w:spacing w:after="0" w:line="240" w:lineRule="auto"/>
+              <w:rPr>
+                <w:rFonts w:ascii="Segoe UI" w:eastAsia="Times New Roman" w:hAnsi="Segoe UI" w:cs="Segoe UI"/>
+                <w:color w:val="24292E"/>
+                <w:sz w:val="21"/>
+                <w:szCs w:val="21"/>
+              </w:rPr>
+            </w:pPr>
+            <w:r>
+              <w:rPr>
+                <w:rFonts w:ascii="Segoe UI" w:eastAsia="Times New Roman" w:hAnsi="Segoe UI" w:cs="Segoe UI"/>
+                <w:color w:val="24292E"/>
+                <w:sz w:val="21"/>
+                <w:szCs w:val="21"/>
+              </w:rPr>
+              <w:t xml:space="preserve">        </w:t>
+            </w:r>
+          </w:p>
+        </w:tc>
+        <w:tc>
+          <w:tcPr>
+            <w:tcW w:w="0" w:type="auto"/>
+            <w:tcMar>
+              <w:top w:w="0" w:type="dxa"/>
+              <w:left w:w="150" w:type="dxa"/>
+              <w:bottom w:w="0" w:type="dxa"/>
+              <w:right w:w="150" w:type="dxa"/>
+            </w:tcMar>
+            <w:hideMark/>
+          </w:tcPr>
+          <w:p>
+            <w:pPr>
+              <w:spacing w:after="0" w:line="300" w:lineRule="atLeast"/>
+              <w:rPr>
+                <w:rFonts w:ascii="Consolas" w:eastAsia="Times New Roman" w:hAnsi="Consolas" w:cs="Segoe UI"/>
+                <w:color w:val="24292E"/>
+                <w:sz w:val="18"/>
+                <w:szCs w:val="18"/>
+              </w:rPr>
+            </w:pPr>
+          </w:p>
+          <w:p>
+            <w:pPr>
+              <w:spacing w:after="0" w:line="240" w:lineRule="auto"/>
+              <w:rPr>
+                <w:rFonts w:ascii="Segoe UI" w:eastAsia="Times New Roman" w:hAnsi="Segoe UI" w:cs="Segoe UI"/>
+                <w:color w:val="24292E"/>
+                <w:sz w:val="21"/>
+                <w:szCs w:val="21"/>
+              </w:rPr>
+            </w:pPr>
+          </w:p>
+          <w:p>
+            <w:pPr>
+              <w:spacing w:after="0" w:line="240" w:lineRule="auto"/>
+              <w:rPr>
+                <w:rFonts w:ascii="Segoe UI" w:eastAsia="Times New Roman" w:hAnsi="Segoe UI" w:cs="Segoe UI"/>
+                <w:color w:val="24292E"/>
+                <w:sz w:val="21"/>
+                <w:szCs w:val="21"/>
+              </w:rPr>
+            </w:pPr>
+            <w:r>
+              <w:rPr>
+                <w:rFonts w:ascii="Segoe UI" w:eastAsia="Times New Roman" w:hAnsi="Segoe UI" w:cs="Segoe UI"/>
+                <w:color w:val="24292E"/>
+                <w:sz w:val="21"/>
+                <w:szCs w:val="21"/>
+              </w:rPr>
+              <w:t xml:space="preserve">      </w:t>
+            </w:r>
+          </w:p>
+          <w:p>
+            <w:pPr>
+              <w:spacing w:after="0" w:line="240" w:lineRule="auto"/>
+              <w:rPr>
+                <w:rFonts w:ascii="Segoe UI" w:eastAsia="Times New Roman" w:hAnsi="Segoe UI" w:cs="Segoe UI"/>
+                <w:color w:val="24292E"/>
+                <w:sz w:val="21"/>
+                <w:szCs w:val="21"/>
+              </w:rPr>
+            </w:pPr>
+            <w:r>
+              <w:rPr>
+                <w:rFonts w:ascii="Segoe UI" w:eastAsia="Times New Roman" w:hAnsi="Segoe UI" w:cs="Segoe UI"/>
+                <w:color w:val="24292E"/>
+                <w:sz w:val="21"/>
+                <w:szCs w:val="21"/>
+              </w:rPr>
+              <w:t xml:space="preserve">      </w:t>
+            </w:r>
+          </w:p>
+        </w:tc>
+      </w:tr>
+      <w:tr>
+        <w:tc>
+          <w:tcPr>
+            <w:tcW w:w="50" w:type="pct"/>
+            <w:shd w:val="clear" w:color="auto" w:fill="auto"/>
+            <w:noWrap/>
+            <w:tcMar>
+              <w:top w:w="0" w:type="dxa"/>
+              <w:left w:w="150" w:type="dxa"/>
+              <w:bottom w:w="0" w:type="dxa"/>
+              <w:right w:w="150" w:type="dxa"/>
+            </w:tcMar>
+            <w:hideMark/>
+          </w:tcPr>
+          <w:p>
+            <w:pPr>
+              <w:spacing w:after="0" w:line="240" w:lineRule="auto"/>
+              <w:rPr>
+                <w:rFonts w:ascii="Segoe UI" w:eastAsia="Times New Roman" w:hAnsi="Segoe UI" w:cs="Segoe UI"/>
+                <w:color w:val="24292E"/>
+                <w:sz w:val="21"/>
+                <w:szCs w:val="21"/>
+              </w:rPr>
+            </w:pPr>
+          </w:p>
+          <w:p>
+            <w:pPr>
+              <w:spacing w:after="0" w:line="240" w:lineRule="auto"/>
+              <w:rPr>
+                <w:rFonts w:ascii="Segoe UI" w:eastAsia="Times New Roman" w:hAnsi="Segoe UI" w:cs="Segoe UI"/>
+                <w:color w:val="24292E"/>
+                <w:sz w:val="21"/>
+                <w:szCs w:val="21"/>
+              </w:rPr>
+            </w:pPr>
+            <w:r>
+              <w:rPr>
+                <w:rFonts w:ascii="Segoe UI" w:eastAsia="Times New Roman" w:hAnsi="Segoe UI" w:cs="Segoe UI"/>
+                <w:color w:val="24292E"/>
+                <w:sz w:val="21"/>
+                <w:szCs w:val="21"/>
+              </w:rPr>
+              <w:t xml:space="preserve">        </w:t>
+            </w:r>
+          </w:p>
+        </w:tc>
+        <w:tc>
+          <w:tcPr>
+            <w:tcW w:w="0" w:type="auto"/>
+            <w:shd w:val="clear" w:color="auto" w:fill="auto"/>
+            <w:tcMar>
+              <w:top w:w="0" w:type="dxa"/>
+              <w:left w:w="150" w:type="dxa"/>
+              <w:bottom w:w="0" w:type="dxa"/>
+              <w:right w:w="150" w:type="dxa"/>
+            </w:tcMar>
+            <w:hideMark/>
+          </w:tcPr>
+          <w:p>
+            <w:pPr>
+              <w:spacing w:after="0" w:line="300" w:lineRule="atLeast"/>
+              <w:rPr>
+                <w:rFonts w:ascii="Consolas" w:eastAsia="Times New Roman" w:hAnsi="Consolas" w:cs="Segoe UI"/>
+                <w:color w:val="24292E"/>
+                <w:sz w:val="18"/>
+                <w:szCs w:val="18"/>
+              </w:rPr>
+            </w:pPr>
+          </w:p>
+          <w:p>
+            <w:pPr>
+              <w:spacing w:after="0" w:line="240" w:lineRule="auto"/>
+              <w:rPr>
+                <w:rFonts w:ascii="Segoe UI" w:eastAsia="Times New Roman" w:hAnsi="Segoe UI" w:cs="Segoe UI"/>
+                <w:color w:val="24292E"/>
+                <w:sz w:val="21"/>
+                <w:szCs w:val="21"/>
+              </w:rPr>
+            </w:pPr>
+          </w:p>
+          <w:p>
+            <w:pPr>
+              <w:spacing w:after="0" w:line="240" w:lineRule="auto"/>
+              <w:rPr>
+                <w:rFonts w:ascii="Segoe UI" w:eastAsia="Times New Roman" w:hAnsi="Segoe UI" w:cs="Segoe UI"/>
+                <w:color w:val="24292E"/>
+                <w:sz w:val="21"/>
+                <w:szCs w:val="21"/>
+              </w:rPr>
+            </w:pPr>
+            <w:r>
+              <w:rPr>
+                <w:rFonts w:ascii="Segoe UI" w:eastAsia="Times New Roman" w:hAnsi="Segoe UI" w:cs="Segoe UI"/>
+                <w:color w:val="24292E"/>
+                <w:sz w:val="21"/>
+                <w:szCs w:val="21"/>
+              </w:rPr>
+              <w:t xml:space="preserve">      </w:t>
+            </w:r>
+          </w:p>
+          <w:p>
+            <w:pPr>
+              <w:spacing w:after="0" w:line="240" w:lineRule="auto"/>
+              <w:rPr>
+                <w:rFonts w:ascii="Segoe UI" w:eastAsia="Times New Roman" w:hAnsi="Segoe UI" w:cs="Segoe UI"/>
+                <w:color w:val="24292E"/>
+                <w:sz w:val="21"/>
+                <w:szCs w:val="21"/>
+              </w:rPr>
+            </w:pPr>
+            <w:r>
+              <w:rPr>
+                <w:rFonts w:ascii="Segoe UI" w:eastAsia="Times New Roman" w:hAnsi="Segoe UI" w:cs="Segoe UI"/>
+                <w:color w:val="24292E"/>
+                <w:sz w:val="21"/>
+                <w:szCs w:val="21"/>
+              </w:rPr>
+              <w:t xml:space="preserve">      </w:t>
+            </w:r>
+          </w:p>
+        </w:tc>
+      </w:tr>
+      <w:tr>
+        <w:tc>
+          <w:tcPr>
+            <w:tcW w:w="50" w:type="pct"/>
+            <w:noWrap/>
+            <w:tcMar>
+              <w:top w:w="0" w:type="dxa"/>
+              <w:left w:w="150" w:type="dxa"/>
+              <w:bottom w:w="0" w:type="dxa"/>
+              <w:right w:w="150" w:type="dxa"/>
+            </w:tcMar>
+            <w:hideMark/>
+          </w:tcPr>
+          <w:p>
+            <w:pPr>
+              <w:spacing w:after="0" w:line="240" w:lineRule="auto"/>
+              <w:rPr>
+                <w:rFonts w:ascii="Segoe UI" w:eastAsia="Times New Roman" w:hAnsi="Segoe UI" w:cs="Segoe UI"/>
+                <w:color w:val="24292E"/>
+                <w:sz w:val="21"/>
+                <w:szCs w:val="21"/>
+              </w:rPr>
+            </w:pPr>
+          </w:p>
+          <w:p>
+            <w:pPr>
+              <w:spacing w:after="0" w:line="240" w:lineRule="auto"/>
+              <w:rPr>
+                <w:rFonts w:ascii="Segoe UI" w:eastAsia="Times New Roman" w:hAnsi="Segoe UI" w:cs="Segoe UI"/>
+                <w:color w:val="24292E"/>
+                <w:sz w:val="21"/>
+                <w:szCs w:val="21"/>
+              </w:rPr>
+            </w:pPr>
+            <w:r>
+              <w:rPr>
+                <w:rFonts w:ascii="Segoe UI" w:eastAsia="Times New Roman" w:hAnsi="Segoe UI" w:cs="Segoe UI"/>
+                <w:color w:val="24292E"/>
+                <w:sz w:val="21"/>
+                <w:szCs w:val="21"/>
+              </w:rPr>
+              <w:t xml:space="preserve">        </w:t>
+            </w:r>
+          </w:p>
+        </w:tc>
+        <w:tc>
+          <w:tcPr>
+            <w:tcW w:w="0" w:type="auto"/>
+            <w:tcMar>
+              <w:top w:w="0" w:type="dxa"/>
+              <w:left w:w="150" w:type="dxa"/>
+              <w:bottom w:w="0" w:type="dxa"/>
+              <w:right w:w="150" w:type="dxa"/>
+            </w:tcMar>
+            <w:hideMark/>
+          </w:tcPr>
+          <w:p>
+            <w:pPr>
+              <w:spacing w:after="0" w:line="300" w:lineRule="atLeast"/>
+              <w:rPr>
+                <w:rFonts w:ascii="Consolas" w:eastAsia="Times New Roman" w:hAnsi="Consolas" w:cs="Segoe UI"/>
+                <w:color w:val="24292E"/>
+                <w:sz w:val="18"/>
+                <w:szCs w:val="18"/>
+              </w:rPr>
+            </w:pPr>
+          </w:p>
+          <w:p>
+            <w:pPr>
+              <w:spacing w:after="0" w:line="240" w:lineRule="auto"/>
+              <w:rPr>
+                <w:rFonts w:ascii="Segoe UI" w:eastAsia="Times New Roman" w:hAnsi="Segoe UI" w:cs="Segoe UI"/>
+                <w:color w:val="24292E"/>
+                <w:sz w:val="21"/>
+                <w:szCs w:val="21"/>
+              </w:rPr>
+            </w:pPr>
+          </w:p>
+          <w:p>
+            <w:pPr>
+              <w:spacing w:after="0" w:line="240" w:lineRule="auto"/>
+              <w:rPr>
+                <w:rFonts w:ascii="Segoe UI" w:eastAsia="Times New Roman" w:hAnsi="Segoe UI" w:cs="Segoe UI"/>
+                <w:color w:val="24292E"/>
+                <w:sz w:val="21"/>
+                <w:szCs w:val="21"/>
+              </w:rPr>
+            </w:pPr>
+            <w:r>
+              <w:rPr>
+                <w:rFonts w:ascii="Segoe UI" w:eastAsia="Times New Roman" w:hAnsi="Segoe UI" w:cs="Segoe UI"/>
+                <w:color w:val="24292E"/>
+                <w:sz w:val="21"/>
+                <w:szCs w:val="21"/>
+              </w:rPr>
+              <w:t xml:space="preserve">      </w:t>
+            </w:r>
+          </w:p>
+          <w:p>
+            <w:pPr>
+              <w:spacing w:after="0" w:line="240" w:lineRule="auto"/>
+              <w:rPr>
+                <w:rFonts w:ascii="Segoe UI" w:eastAsia="Times New Roman" w:hAnsi="Segoe UI" w:cs="Segoe UI"/>
+                <w:color w:val="24292E"/>
+                <w:sz w:val="21"/>
+                <w:szCs w:val="21"/>
+              </w:rPr>
+            </w:pPr>
+            <w:r>
+              <w:rPr>
+                <w:rFonts w:ascii="Segoe UI" w:eastAsia="Times New Roman" w:hAnsi="Segoe UI" w:cs="Segoe UI"/>
+                <w:color w:val="24292E"/>
+                <w:sz w:val="21"/>
+                <w:szCs w:val="21"/>
+              </w:rPr>
+              <w:t xml:space="preserve">      </w:t>
+            </w:r>
+          </w:p>
+        </w:tc>
+      </w:tr>
+      <w:tr>
+        <w:tc>
+          <w:tcPr>
+            <w:tcW w:w="50" w:type="pct"/>
+            <w:shd w:val="clear" w:color="auto" w:fill="auto"/>
+            <w:noWrap/>
+            <w:tcMar>
+              <w:top w:w="0" w:type="dxa"/>
+              <w:left w:w="150" w:type="dxa"/>
+              <w:bottom w:w="0" w:type="dxa"/>
+              <w:right w:w="150" w:type="dxa"/>
+            </w:tcMar>
+            <w:hideMark/>
+          </w:tcPr>
+          <w:p>
+            <w:pPr>
+              <w:spacing w:after="0" w:line="240" w:lineRule="auto"/>
+              <w:rPr>
+                <w:rFonts w:ascii="Segoe UI" w:eastAsia="Times New Roman" w:hAnsi="Segoe UI" w:cs="Segoe UI"/>
+                <w:color w:val="24292E"/>
+                <w:sz w:val="21"/>
+                <w:szCs w:val="21"/>
+              </w:rPr>
+            </w:pPr>
+          </w:p>
+          <w:p>
+            <w:pPr>
+              <w:spacing w:after="0" w:line="240" w:lineRule="auto"/>
+              <w:rPr>
+                <w:rFonts w:ascii="Segoe UI" w:eastAsia="Times New Roman" w:hAnsi="Segoe UI" w:cs="Segoe UI"/>
+                <w:color w:val="24292E"/>
+                <w:sz w:val="21"/>
+                <w:szCs w:val="21"/>
+              </w:rPr>
+            </w:pPr>
+            <w:r>
+              <w:rPr>
+                <w:rFonts w:ascii="Segoe UI" w:eastAsia="Times New Roman" w:hAnsi="Segoe UI" w:cs="Segoe UI"/>
+                <w:color w:val="24292E"/>
+                <w:sz w:val="21"/>
+                <w:szCs w:val="21"/>
+              </w:rPr>
+              <w:t xml:space="preserve">        </w:t>
+            </w:r>
+          </w:p>
+        </w:tc>
+        <w:tc>
+          <w:tcPr>
+            <w:tcW w:w="0" w:type="auto"/>
+            <w:shd w:val="clear" w:color="auto" w:fill="auto"/>
+            <w:tcMar>
+              <w:top w:w="0" w:type="dxa"/>
+              <w:left w:w="150" w:type="dxa"/>
+              <w:bottom w:w="0" w:type="dxa"/>
+              <w:right w:w="150" w:type="dxa"/>
+            </w:tcMar>
+            <w:hideMark/>
+          </w:tcPr>
+          <w:p>
+            <w:pPr>
+              <w:spacing w:after="0" w:line="300" w:lineRule="atLeast"/>
+              <w:rPr>
+                <w:rFonts w:ascii="Consolas" w:eastAsia="Times New Roman" w:hAnsi="Consolas" w:cs="Segoe UI"/>
+                <w:color w:val="24292E"/>
+                <w:sz w:val="18"/>
+                <w:szCs w:val="18"/>
+              </w:rPr>
+            </w:pPr>
+            <w:r>
+              <w:rPr>
+                <w:rFonts w:ascii="Consolas" w:eastAsia="Times New Roman" w:hAnsi="Consolas" w:cs="Segoe UI"/>
+                <w:color w:val="24292E"/>
+                <w:sz w:val="18"/>
+                <w:szCs w:val="18"/>
+              </w:rPr>
+              <w:tab/>
+            </w:r>
+          </w:p>
+        </w:tc>
+      </w:tr>
+    </w:tbl>
     <w:p/>
     <w:p/>
     <w:sectPr>

</xml_diff>